<commit_message>
Added services docs, updated JWT docs
</commit_message>
<xml_diff>
--- a/Dokumentacja/Serwisy/JWT.docx
+++ b/Dokumentacja/Serwisy/JWT.docx
@@ -685,8 +685,39 @@
       <w:r>
         <w:t>4.3. Mikroserwis wykonuje inne walidacje biznesowe charakterystyczne dla danej operacji</w:t>
       </w:r>
+    </w:p>
+    <w:p/>
+    <w:p>
+      <w:r>
+        <w:lastRenderedPageBreak/>
+        <w:t xml:space="preserve">Powyższy schemat ma </w:t>
+      </w:r>
+      <w:r>
+        <w:t>poniższe</w:t>
+      </w:r>
+      <w:r>
+        <w:t xml:space="preserve"> implikacje</w:t>
+      </w:r>
       <w:bookmarkStart w:id="0" w:name="_GoBack"/>
       <w:bookmarkEnd w:id="0"/>
+      <w:r>
+        <w:t>:</w:t>
+      </w:r>
+      <w:r>
+        <w:br/>
+        <w:t>- Jeżeli dojdzie do rozszerzenia uprawnień użytkownika to po stronie użytkownika leży wygenero</w:t>
+      </w:r>
+      <w:r>
+        <w:t>wanie i używanie nowego tokena o adekwatnych uprawnieniach</w:t>
+      </w:r>
+    </w:p>
+    <w:p>
+      <w:r>
+        <w:t xml:space="preserve">- </w:t>
+      </w:r>
+      <w:r>
+        <w:t>Jeżeli dojdzie do ograniczenia uprawnień użytkownika to z punktu widzenia autoryzacji za pomocą JWT wejdzie ono w życie dopiero po wygaśnięciu poprzedniego tokena. Dla operacji o wysokim stopniu bezpieczeństwa potrzebny jest dodatkowy mechanizm autoryzacji (np. każdorazowe odpytywanie serwera autoryzacyjnego o uprawnienia użytkownika, którego dotyczy JWT).</w:t>
+      </w:r>
     </w:p>
     <w:p/>
     <w:sectPr>

</xml_diff>